<commit_message>
prise de note deu jeudi
</commit_message>
<xml_diff>
--- a/gestionDeProjet/gestionDeProjet1.docx
+++ b/gestionDeProjet/gestionDeProjet1.docx
@@ -73,23 +73,13 @@
           <w:numId w:val="2"/>
         </w:numPr>
       </w:pPr>
-      <w:proofErr w:type="gramStart"/>
-      <w:r>
-        <w:t>identifier</w:t>
-      </w:r>
-      <w:proofErr w:type="gramEnd"/>
-      <w:r>
-        <w:t xml:space="preserve"> les enjeux</w:t>
-      </w:r>
-    </w:p>
-    <w:p>
-      <w:proofErr w:type="gramStart"/>
-      <w:r>
-        <w:t>quels</w:t>
-      </w:r>
-      <w:proofErr w:type="gramEnd"/>
-      <w:r>
-        <w:t xml:space="preserve"> sont les critères de réussite liés au projet et les hiérarchiser</w:t>
+      <w:r>
+        <w:t>identifier les enjeux</w:t>
+      </w:r>
+    </w:p>
+    <w:p>
+      <w:r>
+        <w:t>quels sont les critères de réussite liés au projet et les hiérarchiser</w:t>
       </w:r>
       <w:r>
         <w:t xml:space="preserve"> (ex : budget, </w:t>
@@ -100,13 +90,8 @@
       <w:r>
         <w:t xml:space="preserve">date de livraison, </w:t>
       </w:r>
-      <w:proofErr w:type="spellStart"/>
-      <w:r>
-        <w:t>etc</w:t>
-      </w:r>
-      <w:proofErr w:type="spellEnd"/>
-      <w:r>
-        <w:t xml:space="preserve"> ...)</w:t>
+      <w:r>
+        <w:t>etc ...)</w:t>
       </w:r>
     </w:p>
     <w:p>
@@ -117,13 +102,8 @@
           <w:numId w:val="2"/>
         </w:numPr>
       </w:pPr>
-      <w:proofErr w:type="gramStart"/>
-      <w:r>
-        <w:t>définir</w:t>
-      </w:r>
-      <w:proofErr w:type="gramEnd"/>
-      <w:r>
-        <w:t xml:space="preserve"> les objectifs du projet</w:t>
+      <w:r>
+        <w:t>définir les objectifs du projet</w:t>
       </w:r>
     </w:p>
     <w:p>
@@ -148,13 +128,8 @@
           <w:numId w:val="2"/>
         </w:numPr>
       </w:pPr>
-      <w:proofErr w:type="gramStart"/>
-      <w:r>
-        <w:t>le</w:t>
-      </w:r>
-      <w:proofErr w:type="gramEnd"/>
-      <w:r>
-        <w:t xml:space="preserve"> périmètre </w:t>
+      <w:r>
+        <w:t xml:space="preserve">le périmètre </w:t>
       </w:r>
       <w:r>
         <w:t xml:space="preserve">(limites) </w:t>
@@ -301,15 +276,7 @@
         </w:numPr>
       </w:pPr>
       <w:r>
-        <w:t xml:space="preserve">Déclencher le projet : s’assurer que tout le cadre et tout </w:t>
-      </w:r>
-      <w:proofErr w:type="gramStart"/>
-      <w:r>
-        <w:t>les étapes précédents</w:t>
-      </w:r>
-      <w:proofErr w:type="gramEnd"/>
-      <w:r>
-        <w:t xml:space="preserve"> soit bien définies.</w:t>
+        <w:t>Déclencher le projet : s’assurer que tout le cadre et tout les étapes précédents soit bien définies.</w:t>
       </w:r>
     </w:p>
     <w:p/>
@@ -536,13 +503,8 @@
           <w:numId w:val="1"/>
         </w:numPr>
       </w:pPr>
-      <w:proofErr w:type="spellStart"/>
-      <w:r>
-        <w:t>Presttions</w:t>
-      </w:r>
-      <w:proofErr w:type="spellEnd"/>
-      <w:r>
-        <w:t xml:space="preserve"> SSII (markup 60%)</w:t>
+      <w:r>
+        <w:t>Presttions SSII (markup 60%)</w:t>
       </w:r>
     </w:p>
     <w:p>
@@ -703,30 +665,20 @@
         </w:numPr>
       </w:pPr>
       <w:r>
-        <w:t xml:space="preserve">Solutions </w:t>
-      </w:r>
-      <w:proofErr w:type="spellStart"/>
-      <w:r>
-        <w:t>virtualsées</w:t>
-      </w:r>
-      <w:proofErr w:type="spellEnd"/>
-    </w:p>
-    <w:p>
-      <w:pPr>
-        <w:pStyle w:val="Paragraphedeliste"/>
-        <w:numPr>
-          <w:ilvl w:val="2"/>
-          <w:numId w:val="1"/>
-        </w:numPr>
-      </w:pPr>
-      <w:r>
-        <w:t xml:space="preserve">Cloud </w:t>
-      </w:r>
-      <w:proofErr w:type="spellStart"/>
-      <w:r>
-        <w:t>computing</w:t>
-      </w:r>
-      <w:proofErr w:type="spellEnd"/>
+        <w:t>Solutions virtualsées</w:t>
+      </w:r>
+    </w:p>
+    <w:p>
+      <w:pPr>
+        <w:pStyle w:val="Paragraphedeliste"/>
+        <w:numPr>
+          <w:ilvl w:val="2"/>
+          <w:numId w:val="1"/>
+        </w:numPr>
+      </w:pPr>
+      <w:r>
+        <w:t>Cloud computing</w:t>
+      </w:r>
     </w:p>
     <w:p>
       <w:pPr>
@@ -867,15 +819,7 @@
         </w:numPr>
       </w:pPr>
       <w:r>
-        <w:t xml:space="preserve"> Elire un CDO (Chief digital </w:t>
-      </w:r>
-      <w:proofErr w:type="spellStart"/>
-      <w:r>
-        <w:t>officer</w:t>
-      </w:r>
-      <w:proofErr w:type="spellEnd"/>
-      <w:r>
-        <w:t xml:space="preserve">) </w:t>
+        <w:t xml:space="preserve"> Elire un CDO (Chief digital officer) </w:t>
       </w:r>
     </w:p>
     <w:p/>
@@ -1477,13 +1421,8 @@
           <w:numId w:val="1"/>
         </w:numPr>
       </w:pPr>
-      <w:proofErr w:type="spellStart"/>
-      <w:r>
-        <w:t>Idéee</w:t>
-      </w:r>
-      <w:proofErr w:type="spellEnd"/>
-      <w:r>
-        <w:t xml:space="preserve"> – démarrage</w:t>
+      <w:r>
+        <w:t>Idéee – démarrage</w:t>
       </w:r>
     </w:p>
     <w:p>
@@ -1615,47 +1554,721 @@
           <w:ilvl w:val="2"/>
           <w:numId w:val="1"/>
         </w:numPr>
-      </w:pPr>
-      <w:r>
-        <w:t xml:space="preserve">Evolution du </w:t>
-      </w:r>
-    </w:p>
-    <w:p>
-      <w:pPr>
-        <w:pStyle w:val="Paragraphedeliste"/>
-        <w:ind w:left="2160"/>
-        <w:rPr>
-          <w:b/>
-          <w:bCs/>
-        </w:rPr>
-      </w:pPr>
-    </w:p>
-    <w:p>
-      <w:pPr>
-        <w:rPr>
-          <w:b/>
-          <w:bCs/>
-        </w:rPr>
-      </w:pPr>
-    </w:p>
-    <w:p>
-      <w:r>
-        <w:t>NB : définir lancement projet, enjeux, objectifs, PKI et méthode.</w:t>
-      </w:r>
-    </w:p>
-    <w:p>
-      <w:pPr>
-        <w:rPr>
-          <w:b/>
-          <w:bCs/>
-        </w:rPr>
-      </w:pPr>
-    </w:p>
-    <w:p>
-      <w:pPr>
-        <w:pStyle w:val="Paragraphedeliste"/>
-        <w:ind w:left="1440"/>
-      </w:pPr>
+        <w:rPr>
+          <w:b/>
+          <w:bCs/>
+        </w:rPr>
+      </w:pPr>
+      <w:r>
+        <w:t>***********</w:t>
+      </w:r>
+    </w:p>
+    <w:p>
+      <w:pPr>
+        <w:rPr>
+          <w:b/>
+          <w:bCs/>
+        </w:rPr>
+      </w:pPr>
+    </w:p>
+    <w:p>
+      <w:pPr>
+        <w:rPr>
+          <w:b/>
+          <w:bCs/>
+        </w:rPr>
+      </w:pPr>
+      <w:r>
+        <w:rPr>
+          <w:b/>
+          <w:bCs/>
+        </w:rPr>
+        <w:t>ECT…</w:t>
+      </w:r>
+    </w:p>
+    <w:p>
+      <w:pPr>
+        <w:rPr>
+          <w:b/>
+          <w:bCs/>
+        </w:rPr>
+      </w:pPr>
+    </w:p>
+    <w:p>
+      <w:r>
+        <w:t xml:space="preserve">NB : définir lancement projet, enjeux, objectifs, </w:t>
+      </w:r>
+      <w:r>
+        <w:t xml:space="preserve">financier, </w:t>
+      </w:r>
+      <w:r>
+        <w:t>PKI et m</w:t>
+      </w:r>
+      <w:r>
+        <w:t>odèle</w:t>
+      </w:r>
+      <w:r>
+        <w:t>.</w:t>
+      </w:r>
+    </w:p>
+    <w:p>
+      <w:pPr>
+        <w:rPr>
+          <w:b/>
+          <w:bCs/>
+        </w:rPr>
+      </w:pPr>
+    </w:p>
+    <w:p>
+      <w:pPr>
+        <w:rPr>
+          <w:b/>
+          <w:bCs/>
+        </w:rPr>
+      </w:pPr>
+      <w:r>
+        <w:rPr>
+          <w:b/>
+          <w:bCs/>
+        </w:rPr>
+        <w:t>APPROCHE CLASSIQUE DU PROJET :</w:t>
+      </w:r>
+    </w:p>
+    <w:p>
+      <w:pPr>
+        <w:rPr>
+          <w:b/>
+          <w:bCs/>
+        </w:rPr>
+      </w:pPr>
+    </w:p>
+    <w:p>
+      <w:r>
+        <w:tab/>
+        <w:t>Le Modèle en cascade, une référence.</w:t>
+      </w:r>
+    </w:p>
+    <w:p>
+      <w:r>
+        <w:tab/>
+      </w:r>
+      <w:r>
+        <w:drawing>
+          <wp:inline distT="0" distB="0" distL="0" distR="0" wp14:anchorId="0F287664" wp14:editId="1E529958">
+            <wp:extent cx="3477110" cy="1857634"/>
+            <wp:effectExtent l="0" t="0" r="9525" b="9525"/>
+            <wp:docPr id="849262206" name="Image 1"/>
+            <wp:cNvGraphicFramePr>
+              <a:graphicFrameLocks xmlns:a="http://schemas.openxmlformats.org/drawingml/2006/main" noChangeAspect="1"/>
+            </wp:cNvGraphicFramePr>
+            <a:graphic xmlns:a="http://schemas.openxmlformats.org/drawingml/2006/main">
+              <a:graphicData uri="http://schemas.openxmlformats.org/drawingml/2006/picture">
+                <pic:pic xmlns:pic="http://schemas.openxmlformats.org/drawingml/2006/picture">
+                  <pic:nvPicPr>
+                    <pic:cNvPr id="849262206" name=""/>
+                    <pic:cNvPicPr/>
+                  </pic:nvPicPr>
+                  <pic:blipFill>
+                    <a:blip r:embed="rId8"/>
+                    <a:stretch>
+                      <a:fillRect/>
+                    </a:stretch>
+                  </pic:blipFill>
+                  <pic:spPr>
+                    <a:xfrm>
+                      <a:off x="0" y="0"/>
+                      <a:ext cx="3477110" cy="1857634"/>
+                    </a:xfrm>
+                    <a:prstGeom prst="rect">
+                      <a:avLst/>
+                    </a:prstGeom>
+                  </pic:spPr>
+                </pic:pic>
+              </a:graphicData>
+            </a:graphic>
+          </wp:inline>
+        </w:drawing>
+      </w:r>
+    </w:p>
+    <w:p>
+      <w:r>
+        <w:drawing>
+          <wp:inline distT="0" distB="0" distL="0" distR="0" wp14:anchorId="2C57BB55" wp14:editId="70811F89">
+            <wp:extent cx="5731510" cy="2948940"/>
+            <wp:effectExtent l="0" t="0" r="2540" b="3810"/>
+            <wp:docPr id="1851242922" name="Image 1"/>
+            <wp:cNvGraphicFramePr>
+              <a:graphicFrameLocks xmlns:a="http://schemas.openxmlformats.org/drawingml/2006/main" noChangeAspect="1"/>
+            </wp:cNvGraphicFramePr>
+            <a:graphic xmlns:a="http://schemas.openxmlformats.org/drawingml/2006/main">
+              <a:graphicData uri="http://schemas.openxmlformats.org/drawingml/2006/picture">
+                <pic:pic xmlns:pic="http://schemas.openxmlformats.org/drawingml/2006/picture">
+                  <pic:nvPicPr>
+                    <pic:cNvPr id="1851242922" name=""/>
+                    <pic:cNvPicPr/>
+                  </pic:nvPicPr>
+                  <pic:blipFill>
+                    <a:blip r:embed="rId9"/>
+                    <a:stretch>
+                      <a:fillRect/>
+                    </a:stretch>
+                  </pic:blipFill>
+                  <pic:spPr>
+                    <a:xfrm>
+                      <a:off x="0" y="0"/>
+                      <a:ext cx="5731510" cy="2948940"/>
+                    </a:xfrm>
+                    <a:prstGeom prst="rect">
+                      <a:avLst/>
+                    </a:prstGeom>
+                  </pic:spPr>
+                </pic:pic>
+              </a:graphicData>
+            </a:graphic>
+          </wp:inline>
+        </w:drawing>
+      </w:r>
+    </w:p>
+    <w:p>
+      <w:r>
+        <w:lastRenderedPageBreak/>
+        <w:t xml:space="preserve">Les différents acteurs de la méthode Agile : </w:t>
+      </w:r>
+    </w:p>
+    <w:p>
+      <w:r>
+        <w:drawing>
+          <wp:inline distT="0" distB="0" distL="0" distR="0" wp14:anchorId="1BB4AC83" wp14:editId="7D4AE0F2">
+            <wp:extent cx="3248478" cy="3477110"/>
+            <wp:effectExtent l="0" t="0" r="9525" b="9525"/>
+            <wp:docPr id="1305043873" name="Image 1"/>
+            <wp:cNvGraphicFramePr>
+              <a:graphicFrameLocks xmlns:a="http://schemas.openxmlformats.org/drawingml/2006/main" noChangeAspect="1"/>
+            </wp:cNvGraphicFramePr>
+            <a:graphic xmlns:a="http://schemas.openxmlformats.org/drawingml/2006/main">
+              <a:graphicData uri="http://schemas.openxmlformats.org/drawingml/2006/picture">
+                <pic:pic xmlns:pic="http://schemas.openxmlformats.org/drawingml/2006/picture">
+                  <pic:nvPicPr>
+                    <pic:cNvPr id="1305043873" name=""/>
+                    <pic:cNvPicPr/>
+                  </pic:nvPicPr>
+                  <pic:blipFill>
+                    <a:blip r:embed="rId10"/>
+                    <a:stretch>
+                      <a:fillRect/>
+                    </a:stretch>
+                  </pic:blipFill>
+                  <pic:spPr>
+                    <a:xfrm>
+                      <a:off x="0" y="0"/>
+                      <a:ext cx="3248478" cy="3477110"/>
+                    </a:xfrm>
+                    <a:prstGeom prst="rect">
+                      <a:avLst/>
+                    </a:prstGeom>
+                  </pic:spPr>
+                </pic:pic>
+              </a:graphicData>
+            </a:graphic>
+          </wp:inline>
+        </w:drawing>
+      </w:r>
+    </w:p>
+    <w:p>
+      <w:pPr>
+        <w:pStyle w:val="Paragraphedeliste"/>
+        <w:ind w:left="1440"/>
+      </w:pPr>
+    </w:p>
+    <w:p>
+      <w:pPr>
+        <w:pStyle w:val="Paragraphedeliste"/>
+        <w:ind w:left="1440"/>
+      </w:pPr>
+    </w:p>
+    <w:p>
+      <w:pPr>
+        <w:pStyle w:val="Paragraphedeliste"/>
+        <w:ind w:left="1440"/>
+      </w:pPr>
+      <w:r>
+        <w:t>En **Scrum**, le **backlog** est une liste de tâches, d'exigences ou d'éléments à réaliser pour atteindre les objectifs d'un projet. Il existe deux types principaux de backlogs :</w:t>
+      </w:r>
+    </w:p>
+    <w:p>
+      <w:pPr>
+        <w:pStyle w:val="Paragraphedeliste"/>
+        <w:ind w:left="1440"/>
+      </w:pPr>
+    </w:p>
+    <w:p>
+      <w:pPr>
+        <w:pStyle w:val="Paragraphedeliste"/>
+        <w:ind w:left="1440"/>
+      </w:pPr>
+      <w:r>
+        <w:t>---</w:t>
+      </w:r>
+    </w:p>
+    <w:p>
+      <w:pPr>
+        <w:pStyle w:val="Paragraphedeliste"/>
+        <w:ind w:left="1440"/>
+      </w:pPr>
+    </w:p>
+    <w:p>
+      <w:pPr>
+        <w:pStyle w:val="Paragraphedeliste"/>
+        <w:ind w:left="1440"/>
+      </w:pPr>
+      <w:r>
+        <w:t>### 1. **Product Backlog (Backlog Produit)**</w:t>
+      </w:r>
+    </w:p>
+    <w:p>
+      <w:pPr>
+        <w:pStyle w:val="Paragraphedeliste"/>
+        <w:ind w:left="1440"/>
+      </w:pPr>
+    </w:p>
+    <w:p>
+      <w:pPr>
+        <w:pStyle w:val="Paragraphedeliste"/>
+        <w:ind w:left="1440"/>
+      </w:pPr>
+      <w:r>
+        <w:t>Le **Product Backlog** est une liste centralisée et priorisée de tout ce qui est nécessaire pour créer, améliorer ou maintenir un produit. Il est maintenu par le **Product Owner**.</w:t>
+      </w:r>
+    </w:p>
+    <w:p>
+      <w:pPr>
+        <w:pStyle w:val="Paragraphedeliste"/>
+        <w:ind w:left="1440"/>
+      </w:pPr>
+    </w:p>
+    <w:p>
+      <w:pPr>
+        <w:pStyle w:val="Paragraphedeliste"/>
+        <w:ind w:left="1440"/>
+      </w:pPr>
+      <w:r>
+        <w:t>#### Caractéristiques :</w:t>
+      </w:r>
+    </w:p>
+    <w:p>
+      <w:pPr>
+        <w:pStyle w:val="Paragraphedeliste"/>
+        <w:ind w:left="1440"/>
+      </w:pPr>
+      <w:r>
+        <w:t xml:space="preserve">- **Contenu** : </w:t>
+      </w:r>
+    </w:p>
+    <w:p>
+      <w:pPr>
+        <w:pStyle w:val="Paragraphedeliste"/>
+        <w:ind w:left="1440"/>
+      </w:pPr>
+      <w:r>
+        <w:t xml:space="preserve">  - User stories (fonctionnalités utilisateur)</w:t>
+      </w:r>
+    </w:p>
+    <w:p>
+      <w:pPr>
+        <w:pStyle w:val="Paragraphedeliste"/>
+        <w:ind w:left="1440"/>
+      </w:pPr>
+      <w:r>
+        <w:t xml:space="preserve">  - Bugs</w:t>
+      </w:r>
+    </w:p>
+    <w:p>
+      <w:pPr>
+        <w:pStyle w:val="Paragraphedeliste"/>
+        <w:ind w:left="1440"/>
+      </w:pPr>
+      <w:r>
+        <w:t xml:space="preserve">  - Améliorations techniques</w:t>
+      </w:r>
+    </w:p>
+    <w:p>
+      <w:pPr>
+        <w:pStyle w:val="Paragraphedeliste"/>
+        <w:ind w:left="1440"/>
+      </w:pPr>
+      <w:r>
+        <w:t xml:space="preserve">  - Recherche et exploration (spikes)</w:t>
+      </w:r>
+    </w:p>
+    <w:p>
+      <w:pPr>
+        <w:pStyle w:val="Paragraphedeliste"/>
+        <w:ind w:left="1440"/>
+      </w:pPr>
+      <w:r>
+        <w:t xml:space="preserve">- **Évolution constante** : </w:t>
+      </w:r>
+    </w:p>
+    <w:p>
+      <w:pPr>
+        <w:pStyle w:val="Paragraphedeliste"/>
+        <w:ind w:left="1440"/>
+      </w:pPr>
+      <w:r>
+        <w:lastRenderedPageBreak/>
+        <w:t xml:space="preserve">  - Le backlog est un artefact **vivant** qui évolue en fonction des retours utilisateurs, des besoins de l'entreprise ou des contraintes techniques.</w:t>
+      </w:r>
+    </w:p>
+    <w:p>
+      <w:pPr>
+        <w:pStyle w:val="Paragraphedeliste"/>
+        <w:ind w:left="1440"/>
+      </w:pPr>
+      <w:r>
+        <w:t xml:space="preserve">- **Priorisation** : </w:t>
+      </w:r>
+    </w:p>
+    <w:p>
+      <w:pPr>
+        <w:pStyle w:val="Paragraphedeliste"/>
+        <w:ind w:left="1440"/>
+      </w:pPr>
+      <w:r>
+        <w:t xml:space="preserve">  - Les éléments sont classés par ordre de priorité, les plus importants et urgents étant en haut.</w:t>
+      </w:r>
+    </w:p>
+    <w:p>
+      <w:pPr>
+        <w:pStyle w:val="Paragraphedeliste"/>
+        <w:ind w:left="1440"/>
+      </w:pPr>
+      <w:r>
+        <w:t xml:space="preserve">- **Détails progressifs** : </w:t>
+      </w:r>
+    </w:p>
+    <w:p>
+      <w:pPr>
+        <w:pStyle w:val="Paragraphedeliste"/>
+        <w:ind w:left="1440"/>
+      </w:pPr>
+      <w:r>
+        <w:t xml:space="preserve">  - Les éléments sont affinés au fil du temps, avec les plus prioritaires étant mieux définis et détaillés.</w:t>
+      </w:r>
+    </w:p>
+    <w:p>
+      <w:pPr>
+        <w:pStyle w:val="Paragraphedeliste"/>
+        <w:ind w:left="1440"/>
+      </w:pPr>
+    </w:p>
+    <w:p>
+      <w:pPr>
+        <w:pStyle w:val="Paragraphedeliste"/>
+        <w:ind w:left="1440"/>
+      </w:pPr>
+      <w:r>
+        <w:t>---</w:t>
+      </w:r>
+    </w:p>
+    <w:p>
+      <w:pPr>
+        <w:pStyle w:val="Paragraphedeliste"/>
+        <w:ind w:left="1440"/>
+      </w:pPr>
+    </w:p>
+    <w:p>
+      <w:pPr>
+        <w:pStyle w:val="Paragraphedeliste"/>
+        <w:ind w:left="1440"/>
+      </w:pPr>
+      <w:r>
+        <w:t>### 2. **Sprint Backlog (Backlog de Sprint)**</w:t>
+      </w:r>
+    </w:p>
+    <w:p>
+      <w:pPr>
+        <w:pStyle w:val="Paragraphedeliste"/>
+        <w:ind w:left="1440"/>
+      </w:pPr>
+    </w:p>
+    <w:p>
+      <w:pPr>
+        <w:pStyle w:val="Paragraphedeliste"/>
+        <w:ind w:left="1440"/>
+      </w:pPr>
+      <w:r>
+        <w:t>Le **Sprint Backlog** est un sous-ensemble du **Product Backlog**. Il contient les éléments que l’équipe de développement s’engage à terminer durant un **Sprint** (période de travail généralement de 1 à 4 semaines).</w:t>
+      </w:r>
+    </w:p>
+    <w:p>
+      <w:pPr>
+        <w:pStyle w:val="Paragraphedeliste"/>
+        <w:ind w:left="1440"/>
+      </w:pPr>
+    </w:p>
+    <w:p>
+      <w:pPr>
+        <w:pStyle w:val="Paragraphedeliste"/>
+        <w:ind w:left="1440"/>
+      </w:pPr>
+      <w:r>
+        <w:t>#### Caractéristiques :</w:t>
+      </w:r>
+    </w:p>
+    <w:p>
+      <w:pPr>
+        <w:pStyle w:val="Paragraphedeliste"/>
+        <w:ind w:left="1440"/>
+      </w:pPr>
+      <w:r>
+        <w:t xml:space="preserve">- **Contenu** : </w:t>
+      </w:r>
+    </w:p>
+    <w:p>
+      <w:pPr>
+        <w:pStyle w:val="Paragraphedeliste"/>
+        <w:ind w:left="1440"/>
+      </w:pPr>
+      <w:r>
+        <w:t xml:space="preserve">  - User stories ou tâches sélectionnées pour le sprint.</w:t>
+      </w:r>
+    </w:p>
+    <w:p>
+      <w:pPr>
+        <w:pStyle w:val="Paragraphedeliste"/>
+        <w:ind w:left="1440"/>
+      </w:pPr>
+      <w:r>
+        <w:t xml:space="preserve">  - Décomposé en tâches techniques plus petites.</w:t>
+      </w:r>
+    </w:p>
+    <w:p>
+      <w:pPr>
+        <w:pStyle w:val="Paragraphedeliste"/>
+        <w:ind w:left="1440"/>
+      </w:pPr>
+      <w:r>
+        <w:t xml:space="preserve">- **Propriété de l'équipe de développement** : </w:t>
+      </w:r>
+    </w:p>
+    <w:p>
+      <w:pPr>
+        <w:pStyle w:val="Paragraphedeliste"/>
+        <w:ind w:left="1440"/>
+      </w:pPr>
+      <w:r>
+        <w:t xml:space="preserve">  - L'équipe de développement est responsable de ce backlog.</w:t>
+      </w:r>
+    </w:p>
+    <w:p>
+      <w:pPr>
+        <w:pStyle w:val="Paragraphedeliste"/>
+        <w:ind w:left="1440"/>
+      </w:pPr>
+      <w:r>
+        <w:t xml:space="preserve">- **Fixe pendant le sprint** : </w:t>
+      </w:r>
+    </w:p>
+    <w:p>
+      <w:pPr>
+        <w:pStyle w:val="Paragraphedeliste"/>
+        <w:ind w:left="1440"/>
+      </w:pPr>
+      <w:r>
+        <w:t xml:space="preserve">  - Une fois le sprint démarré, aucun nouvel élément ne peut y être ajouté (sauf si l'équipe décide de le faire avec le Product Owner).</w:t>
+      </w:r>
+    </w:p>
+    <w:p>
+      <w:pPr>
+        <w:pStyle w:val="Paragraphedeliste"/>
+        <w:ind w:left="1440"/>
+      </w:pPr>
+    </w:p>
+    <w:p>
+      <w:pPr>
+        <w:pStyle w:val="Paragraphedeliste"/>
+        <w:ind w:left="1440"/>
+      </w:pPr>
+      <w:r>
+        <w:t>---</w:t>
+      </w:r>
+    </w:p>
+    <w:p>
+      <w:pPr>
+        <w:pStyle w:val="Paragraphedeliste"/>
+        <w:ind w:left="1440"/>
+      </w:pPr>
+    </w:p>
+    <w:p>
+      <w:pPr>
+        <w:pStyle w:val="Paragraphedeliste"/>
+        <w:ind w:left="1440"/>
+      </w:pPr>
+      <w:r>
+        <w:t>### Comparaison des deux backlogs :</w:t>
+      </w:r>
+    </w:p>
+    <w:p>
+      <w:pPr>
+        <w:pStyle w:val="Paragraphedeliste"/>
+        <w:ind w:left="1440"/>
+      </w:pPr>
+    </w:p>
+    <w:p>
+      <w:pPr>
+        <w:pStyle w:val="Paragraphedeliste"/>
+        <w:ind w:left="1440"/>
+      </w:pPr>
+      <w:r>
+        <w:t>| **Aspect**          | **Product Backlog**         | **Sprint Backlog**         |</w:t>
+      </w:r>
+    </w:p>
+    <w:p>
+      <w:pPr>
+        <w:pStyle w:val="Paragraphedeliste"/>
+        <w:ind w:left="1440"/>
+      </w:pPr>
+      <w:r>
+        <w:t>|---------------------|-----------------------------|-----------------------------|</w:t>
+      </w:r>
+    </w:p>
+    <w:p>
+      <w:pPr>
+        <w:pStyle w:val="Paragraphedeliste"/>
+        <w:ind w:left="1440"/>
+      </w:pPr>
+      <w:r>
+        <w:t>| **Contenu**         | Tout ce qui est nécessaire pour le produit | Ce qui est prévu pour un sprint |</w:t>
+      </w:r>
+    </w:p>
+    <w:p>
+      <w:pPr>
+        <w:pStyle w:val="Paragraphedeliste"/>
+        <w:ind w:left="1440"/>
+      </w:pPr>
+      <w:r>
+        <w:t>| **Responsable**     | Product Owner               | Équipe de développement     |</w:t>
+      </w:r>
+    </w:p>
+    <w:p>
+      <w:pPr>
+        <w:pStyle w:val="Paragraphedeliste"/>
+        <w:ind w:left="1440"/>
+      </w:pPr>
+      <w:r>
+        <w:t>| **Période**         | Long terme, évolutif        | Court terme, limité au sprint |</w:t>
+      </w:r>
+    </w:p>
+    <w:p>
+      <w:pPr>
+        <w:pStyle w:val="Paragraphedeliste"/>
+        <w:ind w:left="1440"/>
+      </w:pPr>
+      <w:r>
+        <w:t>| **Objectif**        | Reflète la vision produit   | Focalisé sur l'objectif du sprint |</w:t>
+      </w:r>
+    </w:p>
+    <w:p>
+      <w:pPr>
+        <w:pStyle w:val="Paragraphedeliste"/>
+        <w:ind w:left="1440"/>
+      </w:pPr>
+    </w:p>
+    <w:p>
+      <w:pPr>
+        <w:pStyle w:val="Paragraphedeliste"/>
+        <w:ind w:left="1440"/>
+      </w:pPr>
+      <w:r>
+        <w:t>---</w:t>
+      </w:r>
+    </w:p>
+    <w:p>
+      <w:pPr>
+        <w:pStyle w:val="Paragraphedeliste"/>
+        <w:ind w:left="1440"/>
+      </w:pPr>
+    </w:p>
+    <w:p>
+      <w:pPr>
+        <w:pStyle w:val="Paragraphedeliste"/>
+        <w:ind w:left="1440"/>
+      </w:pPr>
+      <w:r>
+        <w:t>### 3. **Backlog Refinement (Affinage du backlog)**</w:t>
+      </w:r>
+    </w:p>
+    <w:p>
+      <w:pPr>
+        <w:pStyle w:val="Paragraphedeliste"/>
+        <w:ind w:left="1440"/>
+      </w:pPr>
+    </w:p>
+    <w:p>
+      <w:pPr>
+        <w:pStyle w:val="Paragraphedeliste"/>
+        <w:ind w:left="1440"/>
+      </w:pPr>
+      <w:r>
+        <w:t>C'est une activité continue où :</w:t>
+      </w:r>
+    </w:p>
+    <w:p>
+      <w:pPr>
+        <w:pStyle w:val="Paragraphedeliste"/>
+        <w:ind w:left="1440"/>
+      </w:pPr>
+      <w:r>
+        <w:t>- Les éléments du backlog sont analysés, affinés et redéfinis pour être prêts à être développés.</w:t>
+      </w:r>
+    </w:p>
+    <w:p>
+      <w:pPr>
+        <w:pStyle w:val="Paragraphedeliste"/>
+        <w:ind w:left="1440"/>
+      </w:pPr>
+      <w:r>
+        <w:t>- Le Product Owner et l'équipe de développement collaborent pour clarifier les exigences et estimer la complexité des tâches.</w:t>
+      </w:r>
+    </w:p>
+    <w:p>
+      <w:pPr>
+        <w:pStyle w:val="Paragraphedeliste"/>
+        <w:ind w:left="1440"/>
+      </w:pPr>
+    </w:p>
+    <w:p>
+      <w:pPr>
+        <w:pStyle w:val="Paragraphedeliste"/>
+        <w:ind w:left="1440"/>
+      </w:pPr>
+      <w:r>
+        <w:t>---</w:t>
+      </w:r>
+    </w:p>
+    <w:p>
+      <w:pPr>
+        <w:pStyle w:val="Paragraphedeliste"/>
+        <w:ind w:left="1440"/>
+      </w:pPr>
+    </w:p>
+    <w:p>
+      <w:pPr>
+        <w:pStyle w:val="Paragraphedeliste"/>
+        <w:ind w:left="1440"/>
+      </w:pPr>
+      <w:r>
+        <w:t>### En résumé</w:t>
+      </w:r>
+    </w:p>
+    <w:p>
+      <w:pPr>
+        <w:pStyle w:val="Paragraphedeliste"/>
+        <w:ind w:left="1440"/>
+      </w:pPr>
+      <w:r>
+        <w:t>Le **backlog** est l'outil central en Scrum pour gérer les priorités et planifier le travail. Il assure que l'équipe travaille sur ce qui a le plus de valeur pour le produit à chaque étape.</w:t>
+      </w:r>
     </w:p>
     <w:sectPr>
       <w:pgSz w:w="11906" w:h="16838"/>

</xml_diff>